<commit_message>
add git command print
</commit_message>
<xml_diff>
--- a/Estudando C#.docx
+++ b/Estudando C#.docx
@@ -4,8 +4,13 @@
   <w:body>
     <w:p>
       <w:r>
-        <w:t>C# para iniciantes – Udemi</w:t>
-      </w:r>
+        <w:t xml:space="preserve">C# para iniciantes – </w:t>
+      </w:r>
+      <w:proofErr w:type="spellStart"/>
+      <w:r>
+        <w:t>Udemi</w:t>
+      </w:r>
+      <w:proofErr w:type="spellEnd"/>
     </w:p>
     <w:p>
       <w:pPr>
@@ -39,7 +44,15 @@
     </w:p>
     <w:p>
       <w:r>
-        <w:t xml:space="preserve">Em 2020 existiam 3 ambientes: .NET framework, .NET Core e Xamarin – a Microsoft unificou? </w:t>
+        <w:t xml:space="preserve">Em 2020 existiam 3 ambientes: .NET framework, .NET Core e </w:t>
+      </w:r>
+      <w:proofErr w:type="spellStart"/>
+      <w:r>
+        <w:t>Xamarin</w:t>
+      </w:r>
+      <w:proofErr w:type="spellEnd"/>
+      <w:r>
+        <w:t xml:space="preserve"> – a Microsoft unificou? </w:t>
       </w:r>
     </w:p>
     <w:p>
@@ -137,14 +150,27 @@
         </w:numPr>
       </w:pPr>
       <w:r>
-        <w:t xml:space="preserve">Entendendo a estrutura de um programa C# - arquivos da linguagem C# tem extensão .cs. </w:t>
+        <w:t>Entendendo a estrutura de um programa C# - arquivos da linguagem C# tem extensão .</w:t>
+      </w:r>
+      <w:proofErr w:type="spellStart"/>
+      <w:r>
+        <w:t>cs</w:t>
+      </w:r>
+      <w:proofErr w:type="spellEnd"/>
+      <w:r>
+        <w:t xml:space="preserve">. </w:t>
       </w:r>
       <w:r>
         <w:br/>
         <w:t xml:space="preserve">Estrutura inicial de um programa c#: </w:t>
       </w:r>
-      <w:r>
-        <w:t>using – módulos; pacote</w:t>
+      <w:proofErr w:type="spellStart"/>
+      <w:r>
+        <w:t>using</w:t>
+      </w:r>
+      <w:proofErr w:type="spellEnd"/>
+      <w:r>
+        <w:t xml:space="preserve"> – módulos; pacote</w:t>
       </w:r>
       <w:r>
         <w:t>; biblioteca</w:t>
@@ -157,8 +183,29 @@
       <w:r>
         <w:t xml:space="preserve">Módulo System – C# seja capaz de manipular coisas do sistema operacional do usuário. </w:t>
       </w:r>
-      <w:r>
-        <w:t xml:space="preserve">Text – permite que manipule textos. Threading Tasks </w:t>
+      <w:proofErr w:type="spellStart"/>
+      <w:r>
+        <w:t>Text</w:t>
+      </w:r>
+      <w:proofErr w:type="spellEnd"/>
+      <w:r>
+        <w:t xml:space="preserve"> – permite que manipule textos. </w:t>
+      </w:r>
+      <w:proofErr w:type="spellStart"/>
+      <w:r>
+        <w:t>Threading</w:t>
+      </w:r>
+      <w:proofErr w:type="spellEnd"/>
+      <w:r>
+        <w:t xml:space="preserve"> </w:t>
+      </w:r>
+      <w:proofErr w:type="spellStart"/>
+      <w:r>
+        <w:t>Tasks</w:t>
+      </w:r>
+      <w:proofErr w:type="spellEnd"/>
+      <w:r>
+        <w:t xml:space="preserve"> </w:t>
       </w:r>
       <w:r>
         <w:br/>
@@ -177,7 +224,15 @@
         </w:numPr>
       </w:pPr>
       <w:r>
-        <w:t xml:space="preserve">Cada comando que coloca no programa C# é necessário finalizar com ;. </w:t>
+        <w:t xml:space="preserve">Cada comando que coloca no programa C# é necessário finalizar </w:t>
+      </w:r>
+      <w:proofErr w:type="gramStart"/>
+      <w:r>
+        <w:t>com ;</w:t>
+      </w:r>
+      <w:proofErr w:type="gramEnd"/>
+      <w:r>
+        <w:t xml:space="preserve">. </w:t>
       </w:r>
     </w:p>
     <w:p>
@@ -189,13 +244,37 @@
       </w:r>
       <w:r>
         <w:br/>
-        <w:t xml:space="preserve">\n = caracter de escape – diz para o computador para quebrar uma linha </w:t>
+        <w:t xml:space="preserve">\n = </w:t>
+      </w:r>
+      <w:proofErr w:type="spellStart"/>
+      <w:r>
+        <w:t>caracter</w:t>
+      </w:r>
+      <w:proofErr w:type="spellEnd"/>
+      <w:r>
+        <w:t xml:space="preserve"> de escape – diz para o computador para quebrar uma </w:t>
+      </w:r>
+      <w:proofErr w:type="gramStart"/>
+      <w:r>
+        <w:t xml:space="preserve">linha </w:t>
       </w:r>
       <w:r>
         <w:t xml:space="preserve"> </w:t>
       </w:r>
       <w:r>
-        <w:t xml:space="preserve">= escrever WriteLine. </w:t>
+        <w:t>=</w:t>
+      </w:r>
+      <w:proofErr w:type="gramEnd"/>
+      <w:r>
+        <w:t xml:space="preserve"> escrever </w:t>
+      </w:r>
+      <w:proofErr w:type="spellStart"/>
+      <w:r>
+        <w:t>WriteLine</w:t>
+      </w:r>
+      <w:proofErr w:type="spellEnd"/>
+      <w:r>
+        <w:t xml:space="preserve">. </w:t>
       </w:r>
     </w:p>
     <w:p>
@@ -208,7 +287,15 @@
         <w:pStyle w:val="PargrafodaLista"/>
       </w:pPr>
       <w:r>
-        <w:t>Alinhar código = ctrl KD</w:t>
+        <w:t xml:space="preserve">Alinhar código = </w:t>
+      </w:r>
+      <w:proofErr w:type="spellStart"/>
+      <w:r>
+        <w:t>ctrl</w:t>
+      </w:r>
+      <w:proofErr w:type="spellEnd"/>
+      <w:r>
+        <w:t xml:space="preserve"> KD</w:t>
       </w:r>
     </w:p>
     <w:p/>
@@ -221,13 +308,36 @@
       </w:r>
     </w:p>
     <w:p>
-      <w:r>
-        <w:t>Cd nomeDaPasta=&gt; abre uma pasta</w:t>
-      </w:r>
-    </w:p>
-    <w:p>
-      <w:r>
-        <w:t>Cd .. =&gt; volta uma pasta</w:t>
+      <w:proofErr w:type="spellStart"/>
+      <w:r>
+        <w:t>Cd</w:t>
+      </w:r>
+      <w:proofErr w:type="spellEnd"/>
+      <w:r>
+        <w:t xml:space="preserve"> </w:t>
+      </w:r>
+      <w:proofErr w:type="spellStart"/>
+      <w:r>
+        <w:t>nomeDaPasta</w:t>
+      </w:r>
+      <w:proofErr w:type="spellEnd"/>
+      <w:r>
+        <w:t>=&gt; abre uma pasta</w:t>
+      </w:r>
+    </w:p>
+    <w:p>
+      <w:proofErr w:type="spellStart"/>
+      <w:r>
+        <w:t>Cd</w:t>
+      </w:r>
+      <w:proofErr w:type="spellEnd"/>
+      <w:proofErr w:type="gramStart"/>
+      <w:r>
+        <w:t xml:space="preserve"> ..</w:t>
+      </w:r>
+      <w:proofErr w:type="gramEnd"/>
+      <w:r>
+        <w:t xml:space="preserve"> =&gt; volta uma pasta</w:t>
       </w:r>
     </w:p>
     <w:p>
@@ -242,23 +352,214 @@
       </w:r>
     </w:p>
     <w:p>
-      <w:r>
-        <w:t>Git status =&gt; identifica o que há modificado</w:t>
-      </w:r>
-    </w:p>
-    <w:p>
-      <w:r>
-        <w:t>Git add . (OU) git add nome do arquivo</w:t>
-      </w:r>
-    </w:p>
-    <w:p>
-      <w:r>
-        <w:t>Git commit -m “aqui coloca msg da modificaçao”</w:t>
-      </w:r>
-    </w:p>
-    <w:p>
-      <w:r>
-        <w:t>Git push</w:t>
+      <w:proofErr w:type="spellStart"/>
+      <w:r>
+        <w:t>Git</w:t>
+      </w:r>
+      <w:proofErr w:type="spellEnd"/>
+      <w:r>
+        <w:t xml:space="preserve"> status =&gt; identifica o que há modificado</w:t>
+      </w:r>
+    </w:p>
+    <w:p>
+      <w:proofErr w:type="spellStart"/>
+      <w:r>
+        <w:t>Git</w:t>
+      </w:r>
+      <w:proofErr w:type="spellEnd"/>
+      <w:r>
+        <w:t xml:space="preserve"> </w:t>
+      </w:r>
+      <w:proofErr w:type="spellStart"/>
+      <w:proofErr w:type="gramStart"/>
+      <w:r>
+        <w:t>add</w:t>
+      </w:r>
+      <w:proofErr w:type="spellEnd"/>
+      <w:r>
+        <w:t xml:space="preserve"> .</w:t>
+      </w:r>
+      <w:proofErr w:type="gramEnd"/>
+      <w:r>
+        <w:t xml:space="preserve"> (OU) </w:t>
+      </w:r>
+      <w:proofErr w:type="spellStart"/>
+      <w:r>
+        <w:t>git</w:t>
+      </w:r>
+      <w:proofErr w:type="spellEnd"/>
+      <w:r>
+        <w:t xml:space="preserve"> </w:t>
+      </w:r>
+      <w:proofErr w:type="spellStart"/>
+      <w:r>
+        <w:t>add</w:t>
+      </w:r>
+      <w:proofErr w:type="spellEnd"/>
+      <w:r>
+        <w:t xml:space="preserve"> nome do arquivo</w:t>
+      </w:r>
+    </w:p>
+    <w:p>
+      <w:proofErr w:type="spellStart"/>
+      <w:r>
+        <w:t>Git</w:t>
+      </w:r>
+      <w:proofErr w:type="spellEnd"/>
+      <w:r>
+        <w:t xml:space="preserve"> </w:t>
+      </w:r>
+      <w:proofErr w:type="spellStart"/>
+      <w:r>
+        <w:t>commit</w:t>
+      </w:r>
+      <w:proofErr w:type="spellEnd"/>
+      <w:r>
+        <w:t xml:space="preserve"> -m “aqui coloca msg da </w:t>
+      </w:r>
+      <w:proofErr w:type="spellStart"/>
+      <w:r>
+        <w:t>modificaçao</w:t>
+      </w:r>
+      <w:proofErr w:type="spellEnd"/>
+      <w:r>
+        <w:t>”</w:t>
+      </w:r>
+    </w:p>
+    <w:p>
+      <w:proofErr w:type="spellStart"/>
+      <w:r>
+        <w:t>Git</w:t>
+      </w:r>
+      <w:proofErr w:type="spellEnd"/>
+      <w:r>
+        <w:t xml:space="preserve"> </w:t>
+      </w:r>
+      <w:proofErr w:type="spellStart"/>
+      <w:r>
+        <w:t>push</w:t>
+      </w:r>
+      <w:proofErr w:type="spellEnd"/>
+    </w:p>
+    <w:p/>
+    <w:p>
+      <w:r>
+        <w:lastRenderedPageBreak/>
+        <w:drawing>
+          <wp:inline distT="0" distB="0" distL="0" distR="0" wp14:anchorId="724F41F3" wp14:editId="1514547A">
+            <wp:extent cx="5400040" cy="8702040"/>
+            <wp:effectExtent l="0" t="0" r="0" b="3810"/>
+            <wp:docPr id="1" name="Imagem 1"/>
+            <wp:cNvGraphicFramePr>
+              <a:graphicFrameLocks xmlns:a="http://schemas.openxmlformats.org/drawingml/2006/main" noChangeAspect="1"/>
+            </wp:cNvGraphicFramePr>
+            <a:graphic xmlns:a="http://schemas.openxmlformats.org/drawingml/2006/main">
+              <a:graphicData uri="http://schemas.openxmlformats.org/drawingml/2006/picture">
+                <pic:pic xmlns:pic="http://schemas.openxmlformats.org/drawingml/2006/picture">
+                  <pic:nvPicPr>
+                    <pic:cNvPr id="1" name=""/>
+                    <pic:cNvPicPr/>
+                  </pic:nvPicPr>
+                  <pic:blipFill>
+                    <a:blip r:embed="rId7"/>
+                    <a:stretch>
+                      <a:fillRect/>
+                    </a:stretch>
+                  </pic:blipFill>
+                  <pic:spPr>
+                    <a:xfrm>
+                      <a:off x="0" y="0"/>
+                      <a:ext cx="5400040" cy="8702040"/>
+                    </a:xfrm>
+                    <a:prstGeom prst="rect">
+                      <a:avLst/>
+                    </a:prstGeom>
+                  </pic:spPr>
+                </pic:pic>
+              </a:graphicData>
+            </a:graphic>
+          </wp:inline>
+        </w:drawing>
+      </w:r>
+    </w:p>
+    <w:p>
+      <w:r>
+        <w:lastRenderedPageBreak/>
+        <w:drawing>
+          <wp:inline distT="0" distB="0" distL="0" distR="0" wp14:anchorId="17B7D594" wp14:editId="0289405F">
+            <wp:extent cx="4667885" cy="8892540"/>
+            <wp:effectExtent l="0" t="0" r="0" b="3810"/>
+            <wp:docPr id="2" name="Imagem 2"/>
+            <wp:cNvGraphicFramePr>
+              <a:graphicFrameLocks xmlns:a="http://schemas.openxmlformats.org/drawingml/2006/main" noChangeAspect="1"/>
+            </wp:cNvGraphicFramePr>
+            <a:graphic xmlns:a="http://schemas.openxmlformats.org/drawingml/2006/main">
+              <a:graphicData uri="http://schemas.openxmlformats.org/drawingml/2006/picture">
+                <pic:pic xmlns:pic="http://schemas.openxmlformats.org/drawingml/2006/picture">
+                  <pic:nvPicPr>
+                    <pic:cNvPr id="1" name=""/>
+                    <pic:cNvPicPr/>
+                  </pic:nvPicPr>
+                  <pic:blipFill>
+                    <a:blip r:embed="rId8"/>
+                    <a:stretch>
+                      <a:fillRect/>
+                    </a:stretch>
+                  </pic:blipFill>
+                  <pic:spPr>
+                    <a:xfrm>
+                      <a:off x="0" y="0"/>
+                      <a:ext cx="4667885" cy="8892540"/>
+                    </a:xfrm>
+                    <a:prstGeom prst="rect">
+                      <a:avLst/>
+                    </a:prstGeom>
+                  </pic:spPr>
+                </pic:pic>
+              </a:graphicData>
+            </a:graphic>
+          </wp:inline>
+        </w:drawing>
+      </w:r>
+    </w:p>
+    <w:p>
+      <w:r>
+        <w:lastRenderedPageBreak/>
+        <w:drawing>
+          <wp:inline distT="0" distB="0" distL="0" distR="0" wp14:anchorId="56AC5E21" wp14:editId="04AD54D6">
+            <wp:extent cx="5400040" cy="5881370"/>
+            <wp:effectExtent l="0" t="0" r="0" b="5080"/>
+            <wp:docPr id="3" name="Imagem 3"/>
+            <wp:cNvGraphicFramePr>
+              <a:graphicFrameLocks xmlns:a="http://schemas.openxmlformats.org/drawingml/2006/main" noChangeAspect="1"/>
+            </wp:cNvGraphicFramePr>
+            <a:graphic xmlns:a="http://schemas.openxmlformats.org/drawingml/2006/main">
+              <a:graphicData uri="http://schemas.openxmlformats.org/drawingml/2006/picture">
+                <pic:pic xmlns:pic="http://schemas.openxmlformats.org/drawingml/2006/picture">
+                  <pic:nvPicPr>
+                    <pic:cNvPr id="1" name=""/>
+                    <pic:cNvPicPr/>
+                  </pic:nvPicPr>
+                  <pic:blipFill>
+                    <a:blip r:embed="rId9"/>
+                    <a:stretch>
+                      <a:fillRect/>
+                    </a:stretch>
+                  </pic:blipFill>
+                  <pic:spPr>
+                    <a:xfrm>
+                      <a:off x="0" y="0"/>
+                      <a:ext cx="5400040" cy="5881370"/>
+                    </a:xfrm>
+                    <a:prstGeom prst="rect">
+                      <a:avLst/>
+                    </a:prstGeom>
+                  </pic:spPr>
+                </pic:pic>
+              </a:graphicData>
+            </a:graphic>
+          </wp:inline>
+        </w:drawing>
       </w:r>
     </w:p>
     <w:p/>

</xml_diff>

<commit_message>
Class 13 and 14
</commit_message>
<xml_diff>
--- a/Estudando C#.docx
+++ b/Estudando C#.docx
@@ -4,13 +4,8 @@
   <w:body>
     <w:p>
       <w:r>
-        <w:t xml:space="preserve">C# para iniciantes – </w:t>
-      </w:r>
-      <w:proofErr w:type="spellStart"/>
-      <w:r>
-        <w:t>Udemi</w:t>
-      </w:r>
-      <w:proofErr w:type="spellEnd"/>
+        <w:t>C# para iniciantes – Udemi</w:t>
+      </w:r>
     </w:p>
     <w:p>
       <w:pPr>
@@ -44,15 +39,7 @@
     </w:p>
     <w:p>
       <w:r>
-        <w:t xml:space="preserve">Em 2020 existiam 3 ambientes: .NET framework, .NET Core e </w:t>
-      </w:r>
-      <w:proofErr w:type="spellStart"/>
-      <w:r>
-        <w:t>Xamarin</w:t>
-      </w:r>
-      <w:proofErr w:type="spellEnd"/>
-      <w:r>
-        <w:t xml:space="preserve"> – a Microsoft unificou? </w:t>
+        <w:t xml:space="preserve">Em 2020 existiam 3 ambientes: .NET framework, .NET Core e Xamarin – a Microsoft unificou? </w:t>
       </w:r>
     </w:p>
     <w:p>
@@ -150,27 +137,14 @@
         </w:numPr>
       </w:pPr>
       <w:r>
-        <w:t>Entendendo a estrutura de um programa C# - arquivos da linguagem C# tem extensão .</w:t>
-      </w:r>
-      <w:proofErr w:type="spellStart"/>
-      <w:r>
-        <w:t>cs</w:t>
-      </w:r>
-      <w:proofErr w:type="spellEnd"/>
-      <w:r>
-        <w:t xml:space="preserve">. </w:t>
+        <w:t xml:space="preserve">Entendendo a estrutura de um programa C# - arquivos da linguagem C# tem extensão .cs. </w:t>
       </w:r>
       <w:r>
         <w:br/>
         <w:t xml:space="preserve">Estrutura inicial de um programa c#: </w:t>
       </w:r>
-      <w:proofErr w:type="spellStart"/>
-      <w:r>
-        <w:t>using</w:t>
-      </w:r>
-      <w:proofErr w:type="spellEnd"/>
-      <w:r>
-        <w:t xml:space="preserve"> – módulos; pacote</w:t>
+      <w:r>
+        <w:t>using – módulos; pacote</w:t>
       </w:r>
       <w:r>
         <w:t>; biblioteca</w:t>
@@ -183,29 +157,8 @@
       <w:r>
         <w:t xml:space="preserve">Módulo System – C# seja capaz de manipular coisas do sistema operacional do usuário. </w:t>
       </w:r>
-      <w:proofErr w:type="spellStart"/>
-      <w:r>
-        <w:t>Text</w:t>
-      </w:r>
-      <w:proofErr w:type="spellEnd"/>
-      <w:r>
-        <w:t xml:space="preserve"> – permite que manipule textos. </w:t>
-      </w:r>
-      <w:proofErr w:type="spellStart"/>
-      <w:r>
-        <w:t>Threading</w:t>
-      </w:r>
-      <w:proofErr w:type="spellEnd"/>
-      <w:r>
-        <w:t xml:space="preserve"> </w:t>
-      </w:r>
-      <w:proofErr w:type="spellStart"/>
-      <w:r>
-        <w:t>Tasks</w:t>
-      </w:r>
-      <w:proofErr w:type="spellEnd"/>
-      <w:r>
-        <w:t xml:space="preserve"> </w:t>
+      <w:r>
+        <w:t xml:space="preserve">Text – permite que manipule textos. Threading Tasks </w:t>
       </w:r>
       <w:r>
         <w:br/>
@@ -236,50 +189,26 @@
       </w:r>
       <w:r>
         <w:br/>
-        <w:t xml:space="preserve">\n = </w:t>
-      </w:r>
-      <w:proofErr w:type="spellStart"/>
-      <w:r>
-        <w:t>caracter</w:t>
-      </w:r>
-      <w:proofErr w:type="spellEnd"/>
-      <w:r>
-        <w:t xml:space="preserve"> de escape – diz para o computador para quebrar uma linha </w:t>
+        <w:t xml:space="preserve">\n = caracter de escape – diz para o computador para quebrar uma linha </w:t>
       </w:r>
       <w:r>
         <w:t xml:space="preserve"> </w:t>
       </w:r>
       <w:r>
-        <w:t xml:space="preserve">= escrever </w:t>
-      </w:r>
-      <w:proofErr w:type="spellStart"/>
-      <w:r>
-        <w:t>WriteLine</w:t>
-      </w:r>
-      <w:proofErr w:type="spellEnd"/>
-      <w:r>
-        <w:t xml:space="preserve">. </w:t>
-      </w:r>
-    </w:p>
-    <w:p>
-      <w:pPr>
-        <w:pStyle w:val="PargrafodaLista"/>
-      </w:pPr>
-    </w:p>
-    <w:p>
-      <w:pPr>
-        <w:pStyle w:val="PargrafodaLista"/>
-      </w:pPr>
-      <w:r>
-        <w:t xml:space="preserve">Alinhar código = </w:t>
-      </w:r>
-      <w:proofErr w:type="spellStart"/>
-      <w:r>
-        <w:t>ctrl</w:t>
-      </w:r>
-      <w:proofErr w:type="spellEnd"/>
-      <w:r>
-        <w:t xml:space="preserve"> KD</w:t>
+        <w:t xml:space="preserve">= escrever WriteLine. </w:t>
+      </w:r>
+    </w:p>
+    <w:p>
+      <w:pPr>
+        <w:pStyle w:val="PargrafodaLista"/>
+      </w:pPr>
+    </w:p>
+    <w:p>
+      <w:pPr>
+        <w:pStyle w:val="PargrafodaLista"/>
+      </w:pPr>
+      <w:r>
+        <w:t>Alinhar código = ctrl KD</w:t>
       </w:r>
     </w:p>
     <w:p/>
@@ -292,34 +221,16 @@
       </w:r>
     </w:p>
     <w:p>
-      <w:proofErr w:type="spellStart"/>
-      <w:r>
-        <w:t>Cd</w:t>
-      </w:r>
-      <w:proofErr w:type="spellEnd"/>
-      <w:r>
-        <w:t xml:space="preserve"> </w:t>
-      </w:r>
-      <w:proofErr w:type="spellStart"/>
-      <w:r>
-        <w:t>nomeDaPasta</w:t>
-      </w:r>
-      <w:proofErr w:type="spellEnd"/>
-      <w:r>
-        <w:t>=&gt; abre uma pasta</w:t>
+      <w:r>
+        <w:t>Cd nomeDaPasta=&gt; abre uma pasta</w:t>
       </w:r>
       <w:r>
         <w:t xml:space="preserve"> c:/</w:t>
       </w:r>
     </w:p>
     <w:p>
-      <w:proofErr w:type="spellStart"/>
-      <w:r>
-        <w:t>Cd</w:t>
-      </w:r>
-      <w:proofErr w:type="spellEnd"/>
-      <w:r>
-        <w:t xml:space="preserve"> .. =&gt; volta uma pasta</w:t>
+      <w:r>
+        <w:t>Cd .. =&gt; volta uma pasta</w:t>
       </w:r>
     </w:p>
     <w:p>
@@ -334,91 +245,30 @@
       </w:r>
     </w:p>
     <w:p>
-      <w:proofErr w:type="spellStart"/>
-      <w:r>
-        <w:t>Git</w:t>
-      </w:r>
-      <w:proofErr w:type="spellEnd"/>
-      <w:r>
-        <w:t xml:space="preserve"> status =&gt; identifica o que há modificado</w:t>
-      </w:r>
-    </w:p>
-    <w:p>
-      <w:proofErr w:type="spellStart"/>
-      <w:r>
-        <w:t>Git</w:t>
-      </w:r>
-      <w:proofErr w:type="spellEnd"/>
-      <w:r>
-        <w:t xml:space="preserve"> </w:t>
-      </w:r>
-      <w:proofErr w:type="spellStart"/>
-      <w:r>
-        <w:t>add</w:t>
-      </w:r>
-      <w:proofErr w:type="spellEnd"/>
-      <w:r>
-        <w:t xml:space="preserve"> . (OU) </w:t>
-      </w:r>
-      <w:proofErr w:type="spellStart"/>
-      <w:r>
-        <w:t>git</w:t>
-      </w:r>
-      <w:proofErr w:type="spellEnd"/>
-      <w:r>
-        <w:t xml:space="preserve"> </w:t>
-      </w:r>
-      <w:proofErr w:type="spellStart"/>
-      <w:r>
-        <w:t>add</w:t>
-      </w:r>
-      <w:proofErr w:type="spellEnd"/>
-      <w:r>
-        <w:t xml:space="preserve"> nome do arquivo</w:t>
-      </w:r>
-    </w:p>
-    <w:p>
-      <w:proofErr w:type="spellStart"/>
-      <w:r>
-        <w:t>Git</w:t>
-      </w:r>
-      <w:proofErr w:type="spellEnd"/>
-      <w:r>
-        <w:t xml:space="preserve"> </w:t>
-      </w:r>
-      <w:proofErr w:type="spellStart"/>
-      <w:r>
-        <w:t>commit</w:t>
-      </w:r>
-      <w:proofErr w:type="spellEnd"/>
-      <w:r>
-        <w:t xml:space="preserve"> -m “aqui coloca msg da </w:t>
-      </w:r>
-      <w:proofErr w:type="spellStart"/>
-      <w:r>
-        <w:t>modificaçao</w:t>
-      </w:r>
-      <w:proofErr w:type="spellEnd"/>
-      <w:r>
-        <w:t>”</w:t>
-      </w:r>
-    </w:p>
-    <w:p>
-      <w:proofErr w:type="spellStart"/>
-      <w:r>
-        <w:t>Git</w:t>
-      </w:r>
-      <w:proofErr w:type="spellEnd"/>
-      <w:r>
-        <w:t xml:space="preserve"> </w:t>
-      </w:r>
-      <w:proofErr w:type="spellStart"/>
-      <w:r>
-        <w:t>push</w:t>
-      </w:r>
-      <w:proofErr w:type="spellEnd"/>
-    </w:p>
-    <w:p/>
+      <w:r>
+        <w:t>Git status =&gt; identifica o que há modificado</w:t>
+      </w:r>
+    </w:p>
+    <w:p>
+      <w:r>
+        <w:t>Git add . (OU) git add nome do arquivo</w:t>
+      </w:r>
+    </w:p>
+    <w:p>
+      <w:r>
+        <w:t>Git commit -m “aqui coloca msg da modificaçao”</w:t>
+      </w:r>
+    </w:p>
+    <w:p>
+      <w:r>
+        <w:t>Git push</w:t>
+      </w:r>
+    </w:p>
+    <w:p>
+      <w:r>
+        <w:t>Cd hh</w:t>
+      </w:r>
+    </w:p>
     <w:p>
       <w:pPr>
         <w:rPr>
@@ -435,125 +285,52 @@
       </w:r>
     </w:p>
     <w:p>
-      <w:proofErr w:type="spellStart"/>
-      <w:r>
-        <w:t>cd</w:t>
-      </w:r>
-      <w:proofErr w:type="spellEnd"/>
-      <w:r>
-        <w:t xml:space="preserve"> c:/</w:t>
-      </w:r>
-    </w:p>
-    <w:p>
-      <w:proofErr w:type="spellStart"/>
+      <w:r>
+        <w:t>cd c:/</w:t>
+      </w:r>
+    </w:p>
+    <w:p>
       <w:r>
         <w:t>ls</w:t>
       </w:r>
-      <w:proofErr w:type="spellEnd"/>
-    </w:p>
-    <w:p>
-      <w:proofErr w:type="spellStart"/>
-      <w:r>
-        <w:t>cd</w:t>
-      </w:r>
-      <w:proofErr w:type="spellEnd"/>
-      <w:r>
-        <w:t xml:space="preserve"> </w:t>
-      </w:r>
-      <w:proofErr w:type="spellStart"/>
-      <w:r>
-        <w:t>git</w:t>
-      </w:r>
-      <w:proofErr w:type="spellEnd"/>
-      <w:r>
-        <w:t xml:space="preserve"> </w:t>
-      </w:r>
-    </w:p>
-    <w:p>
-      <w:proofErr w:type="spellStart"/>
+    </w:p>
+    <w:p>
+      <w:r>
+        <w:t xml:space="preserve">cd git </w:t>
+      </w:r>
+    </w:p>
+    <w:p>
       <w:r>
         <w:t>ls</w:t>
       </w:r>
-      <w:proofErr w:type="spellEnd"/>
-    </w:p>
-    <w:p>
-      <w:proofErr w:type="spellStart"/>
-      <w:r>
-        <w:t>cd</w:t>
-      </w:r>
-      <w:proofErr w:type="spellEnd"/>
-      <w:r>
-        <w:t xml:space="preserve"> </w:t>
-      </w:r>
-      <w:proofErr w:type="spellStart"/>
-      <w:r>
-        <w:t>helloworld</w:t>
-      </w:r>
-      <w:proofErr w:type="spellEnd"/>
-      <w:r>
-        <w:t xml:space="preserve"> </w:t>
-      </w:r>
-    </w:p>
-    <w:p>
-      <w:proofErr w:type="spellStart"/>
-      <w:r>
-        <w:t>git</w:t>
-      </w:r>
-      <w:proofErr w:type="spellEnd"/>
-      <w:r>
-        <w:t xml:space="preserve"> status</w:t>
-      </w:r>
-    </w:p>
-    <w:p>
-      <w:proofErr w:type="spellStart"/>
-      <w:r>
-        <w:t>git</w:t>
-      </w:r>
-      <w:proofErr w:type="spellEnd"/>
-      <w:r>
-        <w:t xml:space="preserve"> </w:t>
-      </w:r>
-      <w:proofErr w:type="spellStart"/>
-      <w:r>
-        <w:t>add</w:t>
-      </w:r>
-      <w:proofErr w:type="spellEnd"/>
-      <w:r>
-        <w:t xml:space="preserve"> </w:t>
-      </w:r>
-    </w:p>
-    <w:p>
-      <w:proofErr w:type="spellStart"/>
-      <w:r>
-        <w:t>git</w:t>
-      </w:r>
-      <w:proofErr w:type="spellEnd"/>
-      <w:r>
-        <w:t xml:space="preserve"> </w:t>
-      </w:r>
-      <w:proofErr w:type="spellStart"/>
-      <w:r>
-        <w:t>commit</w:t>
-      </w:r>
-      <w:proofErr w:type="spellEnd"/>
-      <w:r>
-        <w:t xml:space="preserve"> -m </w:t>
-      </w:r>
-    </w:p>
-    <w:p>
-      <w:proofErr w:type="spellStart"/>
-      <w:r>
-        <w:t>git</w:t>
-      </w:r>
-      <w:proofErr w:type="spellEnd"/>
-      <w:r>
-        <w:t xml:space="preserve"> </w:t>
-      </w:r>
-      <w:proofErr w:type="spellStart"/>
-      <w:r>
-        <w:t>push</w:t>
-      </w:r>
-      <w:proofErr w:type="spellEnd"/>
+    </w:p>
+    <w:p>
+      <w:r>
+        <w:t xml:space="preserve">cd helloworld </w:t>
+      </w:r>
+    </w:p>
+    <w:p>
+      <w:r>
+        <w:t>git status</w:t>
+      </w:r>
+    </w:p>
+    <w:p>
+      <w:r>
+        <w:t xml:space="preserve">git add </w:t>
+      </w:r>
+    </w:p>
+    <w:p>
+      <w:r>
+        <w:t xml:space="preserve">git commit -m </w:t>
+      </w:r>
+      <w:r>
+        <w:t>(add name)</w:t>
+      </w:r>
+    </w:p>
+    <w:p>
+      <w:r>
+        <w:t>git push</w:t>
+      </w:r>
     </w:p>
     <w:p>
       <w:r>
@@ -698,23 +475,7 @@
     </w:p>
     <w:p>
       <w:r>
-        <w:t xml:space="preserve">- Variáveis são locais na </w:t>
-      </w:r>
-      <w:proofErr w:type="spellStart"/>
-      <w:r>
-        <w:t>memoria</w:t>
-      </w:r>
-      <w:proofErr w:type="spellEnd"/>
-      <w:r>
-        <w:t xml:space="preserve"> RAM do </w:t>
-      </w:r>
-      <w:proofErr w:type="spellStart"/>
-      <w:r>
-        <w:t>pc</w:t>
-      </w:r>
-      <w:proofErr w:type="spellEnd"/>
-      <w:r>
-        <w:t xml:space="preserve"> onde conseguimos guardar informações. E podemos recuperar informações em qualquer momento do ciclo de vida do programa. </w:t>
+        <w:t xml:space="preserve">- Variáveis são locais na memoria RAM do pc onde conseguimos guardar informações. E podemos recuperar informações em qualquer momento do ciclo de vida do programa. </w:t>
       </w:r>
     </w:p>
     <w:p>
@@ -753,23 +514,7 @@
     </w:p>
     <w:p>
       <w:r>
-        <w:t xml:space="preserve">Ao utilizar: </w:t>
-      </w:r>
-      <w:proofErr w:type="spellStart"/>
-      <w:r>
-        <w:t>Console.WriteLine</w:t>
-      </w:r>
-      <w:proofErr w:type="spellEnd"/>
-      <w:r>
-        <w:t>(</w:t>
-      </w:r>
-      <w:proofErr w:type="spellStart"/>
-      <w:r>
-        <w:t>meuTexto</w:t>
-      </w:r>
-      <w:proofErr w:type="spellEnd"/>
-      <w:r>
-        <w:t xml:space="preserve">); </w:t>
+        <w:t xml:space="preserve">Ao utilizar: Console.WriteLine(meuTexto); </w:t>
       </w:r>
     </w:p>
     <w:p>
@@ -810,30 +555,9 @@
       </w:r>
     </w:p>
     <w:p>
-      <w:proofErr w:type="spellStart"/>
       <w:r>
         <w:lastRenderedPageBreak/>
-        <w:t>Ex</w:t>
-      </w:r>
-      <w:proofErr w:type="spellEnd"/>
-      <w:r>
-        <w:t xml:space="preserve">: var </w:t>
-      </w:r>
-      <w:proofErr w:type="spellStart"/>
-      <w:r>
-        <w:t>meuTexto</w:t>
-      </w:r>
-      <w:proofErr w:type="spellEnd"/>
-      <w:r>
-        <w:t xml:space="preserve"> = “</w:t>
-      </w:r>
-      <w:proofErr w:type="spellStart"/>
-      <w:r>
-        <w:t>Hello</w:t>
-      </w:r>
-      <w:proofErr w:type="spellEnd"/>
-      <w:r>
-        <w:t xml:space="preserve"> World, Raissa Ferolla”</w:t>
+        <w:t>Ex: var meuTexto = “Hello World, Raissa Ferolla”</w:t>
       </w:r>
     </w:p>
     <w:p/>
@@ -875,34 +599,16 @@
       <w:r>
         <w:t xml:space="preserve">: // </w:t>
       </w:r>
-      <w:proofErr w:type="spellStart"/>
-      <w:r>
-        <w:rPr>
-          <w:b/>
-          <w:bCs/>
-        </w:rPr>
-        <w:t>Int</w:t>
-      </w:r>
-      <w:proofErr w:type="spellEnd"/>
-      <w:r>
-        <w:rPr>
-          <w:b/>
-          <w:bCs/>
-        </w:rPr>
-        <w:t xml:space="preserve"> </w:t>
-      </w:r>
-      <w:r>
-        <w:t xml:space="preserve">– (serve para armazenar dados; são números inteiros) // </w:t>
-      </w:r>
-      <w:proofErr w:type="spellStart"/>
-      <w:r>
-        <w:t>int</w:t>
-      </w:r>
-      <w:proofErr w:type="spellEnd"/>
-      <w:r>
-        <w:t xml:space="preserve"> um56 como 32334 ; // </w:t>
-      </w:r>
-      <w:proofErr w:type="spellStart"/>
+      <w:r>
+        <w:rPr>
+          <w:b/>
+          <w:bCs/>
+        </w:rPr>
+        <w:t xml:space="preserve">Int </w:t>
+      </w:r>
+      <w:r>
+        <w:t xml:space="preserve">– (serve para armazenar dados; são números inteiros) // int um56 como 32334 ; // </w:t>
+      </w:r>
       <w:r>
         <w:rPr>
           <w:b/>
@@ -910,19 +616,9 @@
         </w:rPr>
         <w:t>Float</w:t>
       </w:r>
-      <w:proofErr w:type="spellEnd"/>
-      <w:r>
-        <w:t xml:space="preserve"> – (flutuante – número que pode ser negativo ou positivo, mas as casas decimais podem mudar.) // </w:t>
-      </w:r>
-      <w:proofErr w:type="spellStart"/>
-      <w:r>
-        <w:t>float</w:t>
-      </w:r>
-      <w:proofErr w:type="spellEnd"/>
-      <w:r>
-        <w:t xml:space="preserve"> – um5.6 como 232.132 ; // </w:t>
-      </w:r>
-      <w:proofErr w:type="spellStart"/>
+      <w:r>
+        <w:t xml:space="preserve"> – (flutuante – número que pode ser negativo ou positivo, mas as casas decimais podem mudar.) // float – um5.6 como 232.132 ; // </w:t>
+      </w:r>
       <w:r>
         <w:rPr>
           <w:b/>
@@ -930,27 +626,9 @@
         </w:rPr>
         <w:t>Bool</w:t>
       </w:r>
-      <w:proofErr w:type="spellEnd"/>
-      <w:r>
-        <w:t xml:space="preserve"> – </w:t>
-      </w:r>
-      <w:proofErr w:type="spellStart"/>
-      <w:r>
-        <w:t>true</w:t>
-      </w:r>
-      <w:proofErr w:type="spellEnd"/>
-      <w:r>
-        <w:t xml:space="preserve"> </w:t>
-      </w:r>
-      <w:proofErr w:type="spellStart"/>
-      <w:r>
-        <w:t>or</w:t>
-      </w:r>
-      <w:proofErr w:type="spellEnd"/>
-      <w:r>
-        <w:t xml:space="preserve"> false; // </w:t>
-      </w:r>
-      <w:proofErr w:type="spellStart"/>
+      <w:r>
+        <w:t xml:space="preserve"> – true or false; // </w:t>
+      </w:r>
       <w:r>
         <w:rPr>
           <w:b/>
@@ -958,25 +636,8 @@
         </w:rPr>
         <w:t>String</w:t>
       </w:r>
-      <w:proofErr w:type="spellEnd"/>
-      <w:r>
-        <w:t xml:space="preserve"> – “” (identificado por aspas duplas – qualquer dado identificado com aspas duplas é uma </w:t>
-      </w:r>
-      <w:proofErr w:type="spellStart"/>
-      <w:r>
-        <w:t>string</w:t>
-      </w:r>
-      <w:proofErr w:type="spellEnd"/>
-      <w:r>
-        <w:t xml:space="preserve">, um texto).; // Char – ‘’ (identificado por aspas simples – </w:t>
-      </w:r>
-      <w:proofErr w:type="spellStart"/>
-      <w:r>
-        <w:t>character</w:t>
-      </w:r>
-      <w:proofErr w:type="spellEnd"/>
-      <w:r>
-        <w:t xml:space="preserve">). ‘a’  </w:t>
+      <w:r>
+        <w:t xml:space="preserve"> – “” (identificado por aspas duplas – qualquer dado identificado com aspas duplas é uma string, um texto).; // Char – ‘’ (identificado por aspas simples – character). ‘a’  </w:t>
       </w:r>
       <w:r>
         <w:br/>
@@ -991,82 +652,17 @@
         </w:numPr>
       </w:pPr>
       <w:r>
-        <w:t xml:space="preserve">Como declarar variáveis: a maneira mais fácil é falar para o </w:t>
-      </w:r>
-      <w:proofErr w:type="spellStart"/>
-      <w:r>
-        <w:t>c#</w:t>
-      </w:r>
-      <w:proofErr w:type="spellEnd"/>
-      <w:r>
-        <w:t xml:space="preserve"> qual o tipo da variável que vai ser criada. </w:t>
-      </w:r>
-      <w:proofErr w:type="spellStart"/>
-      <w:r>
-        <w:t>ex</w:t>
-      </w:r>
-      <w:proofErr w:type="spellEnd"/>
-      <w:r>
-        <w:t>:</w:t>
-      </w:r>
-      <w:r>
-        <w:rPr>
-          <w:b/>
-          <w:bCs/>
-        </w:rPr>
-        <w:t xml:space="preserve"> </w:t>
-      </w:r>
-      <w:proofErr w:type="spellStart"/>
-      <w:r>
-        <w:rPr>
-          <w:b/>
-          <w:bCs/>
-        </w:rPr>
-        <w:t>int</w:t>
-      </w:r>
-      <w:proofErr w:type="spellEnd"/>
-      <w:r>
-        <w:t xml:space="preserve"> </w:t>
-      </w:r>
-      <w:proofErr w:type="spellStart"/>
-      <w:r>
-        <w:t>SegundaGuerraMundial</w:t>
-      </w:r>
-      <w:proofErr w:type="spellEnd"/>
-      <w:r>
-        <w:t xml:space="preserve"> (não pode ter espaço, caracteres especiais – apenas _ - e o nome da variável não pode começar com número; também não pode dar um nome já reservado ao C# - </w:t>
-      </w:r>
-      <w:proofErr w:type="spellStart"/>
-      <w:r>
-        <w:t>ex</w:t>
-      </w:r>
-      <w:proofErr w:type="spellEnd"/>
-      <w:r>
-        <w:t xml:space="preserve">: </w:t>
-      </w:r>
-      <w:proofErr w:type="spellStart"/>
-      <w:r>
-        <w:t>class</w:t>
-      </w:r>
-      <w:proofErr w:type="spellEnd"/>
-      <w:r>
-        <w:t xml:space="preserve"> ou </w:t>
-      </w:r>
-      <w:proofErr w:type="spellStart"/>
-      <w:r>
-        <w:t>using</w:t>
-      </w:r>
-      <w:proofErr w:type="spellEnd"/>
-      <w:r>
-        <w:t xml:space="preserve"> ou </w:t>
-      </w:r>
-      <w:proofErr w:type="spellStart"/>
-      <w:r>
-        <w:t>static</w:t>
-      </w:r>
-      <w:proofErr w:type="spellEnd"/>
-      <w:r>
-        <w:t>).</w:t>
+        <w:t>Como declarar variáveis: a maneira mais fácil é falar para o c# qual o tipo da variável que vai ser criada. ex:</w:t>
+      </w:r>
+      <w:r>
+        <w:rPr>
+          <w:b/>
+          <w:bCs/>
+        </w:rPr>
+        <w:t xml:space="preserve"> int</w:t>
+      </w:r>
+      <w:r>
+        <w:t xml:space="preserve"> SegundaGuerraMundial (não pode ter espaço, caracteres especiais – apenas _ - e o nome da variável não pode começar com número; também não pode dar um nome já reservado ao C# - ex: class ou using ou static).</w:t>
       </w:r>
       <w:r>
         <w:br/>
@@ -1081,23 +677,7 @@
         </w:numPr>
       </w:pPr>
       <w:r>
-        <w:t>Quando armazenamos um número puro (</w:t>
-      </w:r>
-      <w:proofErr w:type="spellStart"/>
-      <w:r>
-        <w:t>int</w:t>
-      </w:r>
-      <w:proofErr w:type="spellEnd"/>
-      <w:r>
-        <w:t xml:space="preserve"> ou </w:t>
-      </w:r>
-      <w:proofErr w:type="spellStart"/>
-      <w:r>
-        <w:t>float</w:t>
-      </w:r>
-      <w:proofErr w:type="spellEnd"/>
-      <w:r>
-        <w:t xml:space="preserve">) é possível fazer operações matemáticas (soma, subtração, divisão..)   </w:t>
+        <w:t xml:space="preserve">Quando armazenamos um número puro (int ou float) é possível fazer operações matemáticas (soma, subtração, divisão..)   </w:t>
       </w:r>
       <w:r>
         <w:br/>
@@ -1112,50 +692,13 @@
         </w:numPr>
       </w:pPr>
       <w:r>
-        <w:t xml:space="preserve">Quando utilizar número decimal do tipo </w:t>
-      </w:r>
-      <w:proofErr w:type="spellStart"/>
-      <w:r>
-        <w:t>float</w:t>
-      </w:r>
-      <w:proofErr w:type="spellEnd"/>
-      <w:r>
-        <w:t xml:space="preserve"> é preciso colocar um f no f</w:t>
+        <w:t>Quando utilizar número decimal do tipo float é preciso colocar um f no f</w:t>
       </w:r>
       <w:r>
         <w:tab/>
       </w:r>
-      <w:proofErr w:type="spellStart"/>
-      <w:r>
-        <w:t>inal</w:t>
-      </w:r>
-      <w:proofErr w:type="spellEnd"/>
-      <w:r>
-        <w:t xml:space="preserve"> – </w:t>
-      </w:r>
-      <w:proofErr w:type="spellStart"/>
-      <w:r>
-        <w:t>ex</w:t>
-      </w:r>
-      <w:proofErr w:type="spellEnd"/>
-      <w:r>
-        <w:t xml:space="preserve">: </w:t>
-      </w:r>
-      <w:proofErr w:type="spellStart"/>
-      <w:r>
-        <w:t>float</w:t>
-      </w:r>
-      <w:proofErr w:type="spellEnd"/>
-      <w:r>
-        <w:t xml:space="preserve"> </w:t>
-      </w:r>
-      <w:proofErr w:type="spellStart"/>
-      <w:r>
-        <w:t>carSpeed</w:t>
-      </w:r>
-      <w:proofErr w:type="spellEnd"/>
-      <w:r>
-        <w:t xml:space="preserve"> = 200.5f</w:t>
+      <w:r>
+        <w:t>inal – ex: float carSpeed = 200.5f</w:t>
       </w:r>
       <w:r>
         <w:br/>
@@ -1170,55 +713,7 @@
         </w:numPr>
       </w:pPr>
       <w:r>
-        <w:t xml:space="preserve">Não podemos ter variáveis com o mesmo nome no mesmo escopo/lugar. </w:t>
-      </w:r>
-      <w:proofErr w:type="spellStart"/>
-      <w:r>
-        <w:t>Ex</w:t>
-      </w:r>
-      <w:proofErr w:type="spellEnd"/>
-      <w:r>
-        <w:t xml:space="preserve">: não podemos usar: </w:t>
-      </w:r>
-      <w:proofErr w:type="spellStart"/>
-      <w:r>
-        <w:t>int</w:t>
-      </w:r>
-      <w:proofErr w:type="spellEnd"/>
-      <w:r>
-        <w:t xml:space="preserve"> </w:t>
-      </w:r>
-      <w:proofErr w:type="spellStart"/>
-      <w:r>
-        <w:t>SegundaGuerraMundial</w:t>
-      </w:r>
-      <w:proofErr w:type="spellEnd"/>
-      <w:r>
-        <w:t xml:space="preserve"> = 1942 e </w:t>
-      </w:r>
-      <w:proofErr w:type="spellStart"/>
-      <w:r>
-        <w:t>bool</w:t>
-      </w:r>
-      <w:proofErr w:type="spellEnd"/>
-      <w:r>
-        <w:t xml:space="preserve"> </w:t>
-      </w:r>
-      <w:proofErr w:type="spellStart"/>
-      <w:r>
-        <w:t>SegundaGuerraMundial</w:t>
-      </w:r>
-      <w:proofErr w:type="spellEnd"/>
-      <w:r>
-        <w:t xml:space="preserve"> = </w:t>
-      </w:r>
-      <w:proofErr w:type="spellStart"/>
-      <w:r>
-        <w:t>true</w:t>
-      </w:r>
-      <w:proofErr w:type="spellEnd"/>
-      <w:r>
-        <w:t xml:space="preserve"> </w:t>
+        <w:t xml:space="preserve">Não podemos ter variáveis com o mesmo nome no mesmo escopo/lugar. Ex: não podemos usar: int SegundaGuerraMundial = 1942 e bool SegundaGuerraMundial = true </w:t>
       </w:r>
     </w:p>
     <w:p>
@@ -1272,23 +767,7 @@
         </w:numPr>
       </w:pPr>
       <w:r>
-        <w:t xml:space="preserve">Caso queira alterar uma variável, não é necessário colocar o tipo em linhas abaixo, apenas o nome da mesma. </w:t>
-      </w:r>
-      <w:proofErr w:type="spellStart"/>
-      <w:r>
-        <w:t>Ex</w:t>
-      </w:r>
-      <w:proofErr w:type="spellEnd"/>
-      <w:r>
-        <w:t xml:space="preserve">: </w:t>
-      </w:r>
-      <w:proofErr w:type="spellStart"/>
-      <w:r>
-        <w:t>carSpeed</w:t>
-      </w:r>
-      <w:proofErr w:type="spellEnd"/>
-      <w:r>
-        <w:t xml:space="preserve"> = 201.2f</w:t>
+        <w:t>Caso queira alterar uma variável, não é necessário colocar o tipo em linhas abaixo, apenas o nome da mesma. Ex: carSpeed = 201.2f</w:t>
       </w:r>
     </w:p>
     <w:p>
@@ -1348,6 +827,9 @@
     </w:p>
     <w:p>
       <w:r>
+        <w:rPr>
+          <w:noProof/>
+        </w:rPr>
         <w:drawing>
           <wp:inline distT="0" distB="0" distL="0" distR="0" wp14:anchorId="79CCC735" wp14:editId="400328AD">
             <wp:extent cx="2962688" cy="800212"/>
@@ -1387,6 +869,9 @@
     </w:p>
     <w:p>
       <w:r>
+        <w:rPr>
+          <w:noProof/>
+        </w:rPr>
         <w:drawing>
           <wp:inline distT="0" distB="0" distL="0" distR="0" wp14:anchorId="4976C639" wp14:editId="6C9F58EA">
             <wp:extent cx="2953162" cy="885949"/>
@@ -1459,28 +944,15 @@
     </w:p>
     <w:p>
       <w:r>
+        <w:t>var corFavorita = “rosa”</w:t>
+      </w:r>
+    </w:p>
+    <w:p>
+      <w:r>
         <w:t xml:space="preserve">var </w:t>
       </w:r>
-      <w:proofErr w:type="spellStart"/>
-      <w:r>
-        <w:t>corFavorita</w:t>
-      </w:r>
-      <w:proofErr w:type="spellEnd"/>
-      <w:r>
-        <w:t xml:space="preserve"> = “rosa”</w:t>
-      </w:r>
-    </w:p>
-    <w:p>
-      <w:r>
-        <w:t xml:space="preserve">var </w:t>
-      </w:r>
-      <w:proofErr w:type="spellStart"/>
-      <w:r>
-        <w:t>modeloDoProduto</w:t>
-      </w:r>
-      <w:proofErr w:type="spellEnd"/>
-      <w:r>
-        <w:t xml:space="preserve"> = 2323</w:t>
+      <w:r>
+        <w:t>modeloDoProduto = 2323</w:t>
       </w:r>
     </w:p>
     <w:p>
@@ -1489,50 +961,13 @@
       </w:r>
     </w:p>
     <w:p>
-      <w:proofErr w:type="spellStart"/>
-      <w:r>
-        <w:t>Ex</w:t>
-      </w:r>
-      <w:proofErr w:type="spellEnd"/>
-      <w:r>
-        <w:t xml:space="preserve">: var </w:t>
-      </w:r>
-      <w:proofErr w:type="spellStart"/>
-      <w:r>
-        <w:t>corFavorita</w:t>
-      </w:r>
-      <w:proofErr w:type="spellEnd"/>
-      <w:r>
-        <w:t xml:space="preserve"> = “rosa”; var </w:t>
-      </w:r>
-      <w:proofErr w:type="spellStart"/>
-      <w:r>
-        <w:t>corFavorita</w:t>
-      </w:r>
-      <w:proofErr w:type="spellEnd"/>
-      <w:r>
-        <w:t xml:space="preserve"> = “roxo” -&gt; certo</w:t>
-      </w:r>
-    </w:p>
-    <w:p>
-      <w:r>
-        <w:t xml:space="preserve">var </w:t>
-      </w:r>
-      <w:proofErr w:type="spellStart"/>
-      <w:r>
-        <w:t>corFavorita</w:t>
-      </w:r>
-      <w:proofErr w:type="spellEnd"/>
-      <w:r>
-        <w:t xml:space="preserve"> = “rosa”; var </w:t>
-      </w:r>
-      <w:proofErr w:type="spellStart"/>
-      <w:r>
-        <w:t>corFavorita</w:t>
-      </w:r>
-      <w:proofErr w:type="spellEnd"/>
-      <w:r>
-        <w:t xml:space="preserve"> = 2212 -&gt; errado</w:t>
+      <w:r>
+        <w:t>Ex: var corFavorita = “rosa”; var corFavorita = “roxo” -&gt; certo</w:t>
+      </w:r>
+    </w:p>
+    <w:p>
+      <w:r>
+        <w:t>var corFavorita = “rosa”; var corFavorita = 2212 -&gt; errado</w:t>
       </w:r>
     </w:p>
     <w:p/>
@@ -1550,53 +985,19 @@
     </w:p>
     <w:p>
       <w:r>
-        <w:t xml:space="preserve">É possível utilizar o tipo </w:t>
-      </w:r>
-      <w:proofErr w:type="spellStart"/>
-      <w:r>
-        <w:t>dynamic</w:t>
-      </w:r>
-      <w:proofErr w:type="spellEnd"/>
-      <w:r>
-        <w:t xml:space="preserve"> caso haja necessidade de mudar o tipo da variável ao longo do código.</w:t>
-      </w:r>
-    </w:p>
-    <w:p>
-      <w:proofErr w:type="spellStart"/>
-      <w:r>
-        <w:t>Ex</w:t>
-      </w:r>
-      <w:proofErr w:type="spellEnd"/>
-      <w:r>
-        <w:t xml:space="preserve">: </w:t>
-      </w:r>
-      <w:proofErr w:type="spellStart"/>
-      <w:r>
-        <w:t>dynamic</w:t>
-      </w:r>
-      <w:proofErr w:type="spellEnd"/>
-      <w:r>
-        <w:t xml:space="preserve"> </w:t>
-      </w:r>
-      <w:proofErr w:type="spellStart"/>
-      <w:r>
-        <w:t>corFavorita</w:t>
-      </w:r>
-      <w:proofErr w:type="spellEnd"/>
-      <w:r>
-        <w:t xml:space="preserve"> = “rosa” ; </w:t>
-      </w:r>
-      <w:proofErr w:type="spellStart"/>
-      <w:r>
-        <w:t>corFavorita</w:t>
-      </w:r>
-      <w:proofErr w:type="spellEnd"/>
-      <w:r>
-        <w:t xml:space="preserve"> = 2323232</w:t>
-      </w:r>
-    </w:p>
-    <w:p>
-      <w:r>
+        <w:t>É possível utilizar o tipo dynamic caso haja necessidade de mudar o tipo da variável ao longo do código.</w:t>
+      </w:r>
+    </w:p>
+    <w:p>
+      <w:r>
+        <w:t>Ex: dynamic corFavorita = “rosa” ; corFavorita = 2323232</w:t>
+      </w:r>
+    </w:p>
+    <w:p>
+      <w:r>
+        <w:rPr>
+          <w:noProof/>
+        </w:rPr>
         <w:drawing>
           <wp:inline distT="0" distB="0" distL="0" distR="0" wp14:anchorId="678658F6" wp14:editId="280FBEF1">
             <wp:extent cx="4324954" cy="1571844"/>
@@ -1667,13 +1068,8 @@
           <w:numId w:val="3"/>
         </w:numPr>
       </w:pPr>
-      <w:proofErr w:type="spellStart"/>
-      <w:r>
-        <w:t>String</w:t>
-      </w:r>
-      <w:proofErr w:type="spellEnd"/>
-      <w:r>
-        <w:t xml:space="preserve"> </w:t>
+      <w:r>
+        <w:t xml:space="preserve">String </w:t>
       </w:r>
     </w:p>
     <w:p>
@@ -1684,13 +1080,8 @@
           <w:numId w:val="3"/>
         </w:numPr>
       </w:pPr>
-      <w:proofErr w:type="spellStart"/>
-      <w:r>
-        <w:t>Float</w:t>
-      </w:r>
-      <w:proofErr w:type="spellEnd"/>
-      <w:r>
-        <w:t xml:space="preserve">, Double </w:t>
+      <w:r>
+        <w:t xml:space="preserve">Float, Double </w:t>
       </w:r>
     </w:p>
     <w:p>
@@ -1713,11 +1104,9 @@
           <w:numId w:val="3"/>
         </w:numPr>
       </w:pPr>
-      <w:proofErr w:type="spellStart"/>
       <w:r>
         <w:t>Bool</w:t>
       </w:r>
-      <w:proofErr w:type="spellEnd"/>
     </w:p>
     <w:p>
       <w:pPr>
@@ -1784,49 +1173,60 @@
       </w:r>
     </w:p>
     <w:p>
-      <w:proofErr w:type="spellStart"/>
-      <w:r>
-        <w:t>const</w:t>
-      </w:r>
-      <w:proofErr w:type="spellEnd"/>
-      <w:r>
-        <w:t xml:space="preserve"> (tipo) (nome dado) = valor;</w:t>
-      </w:r>
-    </w:p>
-    <w:p>
-      <w:proofErr w:type="spellStart"/>
-      <w:r>
-        <w:t>ex</w:t>
-      </w:r>
-      <w:proofErr w:type="spellEnd"/>
-      <w:r>
-        <w:t xml:space="preserve">: </w:t>
-      </w:r>
-      <w:proofErr w:type="spellStart"/>
-      <w:r>
-        <w:t>const</w:t>
-      </w:r>
-      <w:proofErr w:type="spellEnd"/>
-      <w:r>
-        <w:t xml:space="preserve"> </w:t>
-      </w:r>
-      <w:proofErr w:type="spellStart"/>
-      <w:r>
-        <w:t>float</w:t>
-      </w:r>
-      <w:proofErr w:type="spellEnd"/>
-      <w:r>
-        <w:t xml:space="preserve"> PI = 3.14f; </w:t>
-      </w:r>
-    </w:p>
-    <w:p>
-      <w:r>
-        <w:lastRenderedPageBreak/>
+      <w:r>
+        <w:t>const (tipo) (nome dado) = valor;</w:t>
+      </w:r>
+    </w:p>
+    <w:p>
+      <w:r>
+        <w:t xml:space="preserve">ex: const float PI = 3.14f; </w:t>
+      </w:r>
+    </w:p>
+    <w:p/>
+    <w:p>
+      <w:pPr>
+        <w:pStyle w:val="PargrafodaLista"/>
+        <w:numPr>
+          <w:ilvl w:val="0"/>
+          <w:numId w:val="1"/>
+        </w:numPr>
+      </w:pPr>
+      <w:r>
+        <w:t>Inserindo usuário – como fazer o visual studio ler o que se escreve na caixa de texto.</w:t>
+      </w:r>
+    </w:p>
+    <w:p>
+      <w:r>
+        <w:t>Código:</w:t>
+      </w:r>
+    </w:p>
+    <w:p>
+      <w:r>
+        <w:t>Console.WriteLine(“Escreva seu nome: “) – aparece na caixa de texto</w:t>
+      </w:r>
+      <w:r>
+        <w:br/>
+        <w:t>string nome = Console.ReadLine (); - o programa vai ler aquilo que for digitado e guardar como variável (neste caso, como ‘nome’)</w:t>
+      </w:r>
+      <w:r>
+        <w:br/>
+        <w:t xml:space="preserve">Console.WriteLine(“Seu nome é: “); </w:t>
+      </w:r>
+      <w:r>
+        <w:t>– aparece na caixa de texto</w:t>
+      </w:r>
+      <w:r>
+        <w:br/>
+        <w:t xml:space="preserve">Console.WriteLine(nome); - repete o nome que foi digitado acima. </w:t>
+      </w:r>
+    </w:p>
+    <w:p>
+      <w:r>
         <w:drawing>
-          <wp:inline distT="0" distB="0" distL="0" distR="0" wp14:anchorId="63D389B1" wp14:editId="4960077D">
-            <wp:extent cx="3009900" cy="4133850"/>
-            <wp:effectExtent l="0" t="0" r="0" b="0"/>
-            <wp:docPr id="9" name="Imagem 9"/>
+          <wp:inline distT="0" distB="0" distL="0" distR="0" wp14:anchorId="175CC8BA" wp14:editId="5B24744A">
+            <wp:extent cx="5400040" cy="760730"/>
+            <wp:effectExtent l="0" t="0" r="0" b="1270"/>
+            <wp:docPr id="11" name="Imagem 11"/>
             <wp:cNvGraphicFramePr>
               <a:graphicFrameLocks xmlns:a="http://schemas.openxmlformats.org/drawingml/2006/main" noChangeAspect="1"/>
             </wp:cNvGraphicFramePr>
@@ -1846,7 +1246,7 @@
                   <pic:spPr>
                     <a:xfrm>
                       <a:off x="0" y="0"/>
-                      <a:ext cx="3010325" cy="4134434"/>
+                      <a:ext cx="5400040" cy="760730"/>
                     </a:xfrm>
                     <a:prstGeom prst="rect">
                       <a:avLst/>
@@ -1861,49 +1261,16 @@
     </w:p>
     <w:p/>
     <w:p>
-      <w:proofErr w:type="spellStart"/>
-      <w:r>
-        <w:t>Console.ReadLine</w:t>
-      </w:r>
-      <w:proofErr w:type="spellEnd"/>
-      <w:r>
-        <w:t xml:space="preserve"> () </w:t>
-      </w:r>
-    </w:p>
-    <w:p>
-      <w:proofErr w:type="spellStart"/>
-      <w:r>
-        <w:t>Console.WriteLine</w:t>
-      </w:r>
-      <w:proofErr w:type="spellEnd"/>
-      <w:r>
-        <w:t xml:space="preserve"> (input)</w:t>
-      </w:r>
-    </w:p>
-    <w:p>
-      <w:pPr>
-        <w:ind w:left="360"/>
-        <w:rPr>
-          <w:u w:val="single"/>
-        </w:rPr>
-      </w:pPr>
-    </w:p>
-    <w:p>
-      <w:pPr>
-        <w:ind w:left="360"/>
-        <w:rPr>
-          <w:u w:val="single"/>
-        </w:rPr>
-      </w:pPr>
-      <w:r>
-        <w:rPr>
-          <w:u w:val="single"/>
-        </w:rPr>
+      <w:r>
+        <w:rPr>
+          <w:noProof/>
+        </w:rPr>
+        <w:lastRenderedPageBreak/>
         <w:drawing>
-          <wp:inline distT="0" distB="0" distL="0" distR="0" wp14:anchorId="70102E86" wp14:editId="1BF689AB">
-            <wp:extent cx="5795508" cy="1704441"/>
+          <wp:inline distT="0" distB="0" distL="0" distR="0" wp14:anchorId="63D389B1" wp14:editId="4960077D">
+            <wp:extent cx="3009900" cy="4133850"/>
             <wp:effectExtent l="0" t="0" r="0" b="0"/>
-            <wp:docPr id="10" name="Imagem 10"/>
+            <wp:docPr id="9" name="Imagem 9"/>
             <wp:cNvGraphicFramePr>
               <a:graphicFrameLocks xmlns:a="http://schemas.openxmlformats.org/drawingml/2006/main" noChangeAspect="1"/>
             </wp:cNvGraphicFramePr>
@@ -1923,7 +1290,7 @@
                   <pic:spPr>
                     <a:xfrm>
                       <a:off x="0" y="0"/>
-                      <a:ext cx="5803850" cy="1706894"/>
+                      <a:ext cx="3010325" cy="4134434"/>
                     </a:xfrm>
                     <a:prstGeom prst="rect">
                       <a:avLst/>
@@ -1935,6 +1302,361 @@
           </wp:inline>
         </w:drawing>
       </w:r>
+    </w:p>
+    <w:p/>
+    <w:p>
+      <w:r>
+        <w:t xml:space="preserve">Console.ReadLine () </w:t>
+      </w:r>
+    </w:p>
+    <w:p>
+      <w:r>
+        <w:t>Console.WriteLine (input)</w:t>
+      </w:r>
+    </w:p>
+    <w:p/>
+    <w:p>
+      <w:pPr>
+        <w:ind w:left="360"/>
+        <w:rPr>
+          <w:u w:val="single"/>
+        </w:rPr>
+      </w:pPr>
+      <w:r>
+        <w:rPr>
+          <w:noProof/>
+          <w:u w:val="single"/>
+        </w:rPr>
+        <w:drawing>
+          <wp:inline distT="0" distB="0" distL="0" distR="0" wp14:anchorId="69FF89AF" wp14:editId="5F5A1C79">
+            <wp:extent cx="5400040" cy="1588177"/>
+            <wp:effectExtent l="0" t="0" r="0" b="0"/>
+            <wp:docPr id="10" name="Imagem 10"/>
+            <wp:cNvGraphicFramePr>
+              <a:graphicFrameLocks xmlns:a="http://schemas.openxmlformats.org/drawingml/2006/main" noChangeAspect="1"/>
+            </wp:cNvGraphicFramePr>
+            <a:graphic xmlns:a="http://schemas.openxmlformats.org/drawingml/2006/main">
+              <a:graphicData uri="http://schemas.openxmlformats.org/drawingml/2006/picture">
+                <pic:pic xmlns:pic="http://schemas.openxmlformats.org/drawingml/2006/picture">
+                  <pic:nvPicPr>
+                    <pic:cNvPr id="1" name=""/>
+                    <pic:cNvPicPr/>
+                  </pic:nvPicPr>
+                  <pic:blipFill>
+                    <a:blip r:embed="rId18"/>
+                    <a:stretch>
+                      <a:fillRect/>
+                    </a:stretch>
+                  </pic:blipFill>
+                  <pic:spPr>
+                    <a:xfrm>
+                      <a:off x="0" y="0"/>
+                      <a:ext cx="5400040" cy="1588177"/>
+                    </a:xfrm>
+                    <a:prstGeom prst="rect">
+                      <a:avLst/>
+                    </a:prstGeom>
+                  </pic:spPr>
+                </pic:pic>
+              </a:graphicData>
+            </a:graphic>
+          </wp:inline>
+        </w:drawing>
+      </w:r>
+    </w:p>
+    <w:p>
+      <w:pPr>
+        <w:ind w:left="360"/>
+        <w:rPr>
+          <w:u w:val="single"/>
+        </w:rPr>
+      </w:pPr>
+    </w:p>
+    <w:p>
+      <w:pPr>
+        <w:rPr>
+          <w:b/>
+          <w:bCs/>
+        </w:rPr>
+      </w:pPr>
+      <w:r>
+        <w:rPr>
+          <w:b/>
+          <w:bCs/>
+        </w:rPr>
+        <w:t xml:space="preserve">Dar uma olhada: </w:t>
+      </w:r>
+      <w:hyperlink r:id="rId19" w:history="1">
+        <w:r>
+          <w:rPr>
+            <w:rStyle w:val="Hyperlink"/>
+            <w:b/>
+            <w:bCs/>
+          </w:rPr>
+          <w:t>https://sites.google.com/site/csharpgpsi/home</w:t>
+        </w:r>
+      </w:hyperlink>
+    </w:p>
+    <w:p>
+      <w:pPr>
+        <w:rPr>
+          <w:b/>
+          <w:bCs/>
+        </w:rPr>
+      </w:pPr>
+      <w:r>
+        <w:rPr>
+          <w:b/>
+          <w:bCs/>
+        </w:rPr>
+        <w:t xml:space="preserve">Ler sobre: lógica de programação </w:t>
+      </w:r>
+    </w:p>
+    <w:p>
+      <w:pPr>
+        <w:pStyle w:val="PargrafodaLista"/>
+        <w:numPr>
+          <w:ilvl w:val="0"/>
+          <w:numId w:val="1"/>
+        </w:numPr>
+      </w:pPr>
+      <w:r>
+        <w:t xml:space="preserve">Operadores aritméticos </w:t>
+      </w:r>
+    </w:p>
+    <w:p>
+      <w:r>
+        <w:t>É possível fazer operações aritméticas pelo C# e ele te dá os resultados.</w:t>
+      </w:r>
+    </w:p>
+    <w:p>
+      <w:r>
+        <w:t xml:space="preserve">Ex: </w:t>
+      </w:r>
+      <w:r>
+        <w:t>int numeroQualquer = 20 + 20 – 80;</w:t>
+      </w:r>
+    </w:p>
+    <w:p>
+      <w:r>
+        <w:lastRenderedPageBreak/>
+        <w:t>int numeroMulti = 10 * 9;</w:t>
+      </w:r>
+    </w:p>
+    <w:p>
+      <w:r>
+        <w:t>Int numeroDivi = 90 / 10;</w:t>
+      </w:r>
+    </w:p>
+    <w:p>
+      <w:r>
+        <w:t>Console.WriteLine(numeroQualquer);</w:t>
+      </w:r>
+    </w:p>
+    <w:p>
+      <w:r>
+        <w:t>Console.WriteLine(numeroMulti);</w:t>
+      </w:r>
+    </w:p>
+    <w:p>
+      <w:r>
+        <w:t>Console.WriteLine(numeroDivi);</w:t>
+      </w:r>
+    </w:p>
+    <w:p>
+      <w:r>
+        <w:t>Console.ReadLine();</w:t>
+      </w:r>
+    </w:p>
+    <w:p/>
+    <w:p>
+      <w:pPr>
+        <w:pStyle w:val="PargrafodaLista"/>
+        <w:numPr>
+          <w:ilvl w:val="0"/>
+          <w:numId w:val="2"/>
+        </w:numPr>
+        <w:rPr>
+          <w:b/>
+          <w:bCs/>
+        </w:rPr>
+      </w:pPr>
+      <w:r>
+        <w:rPr>
+          <w:b/>
+          <w:bCs/>
+        </w:rPr>
+        <w:t xml:space="preserve">Atenção! </w:t>
+      </w:r>
+      <w:r>
+        <w:t xml:space="preserve">Ao executar uma divisão, é preciso tomar cuidado com qual </w:t>
+      </w:r>
+      <w:r>
+        <w:t>tipagem</w:t>
+      </w:r>
+      <w:r>
+        <w:t xml:space="preserve"> escolhemos utilizar. Isso porque, o C# permite que executemos contas que darão resultados com vírgula, mesmo com a variável int (int numeroDivi = 5/2); mas, ao exibir o resultado, ficará como número inteiro (Console.WriteLine(numeroDivi); - vai aparecer 2 na caixa de texto e não 2.5. </w:t>
+      </w:r>
+      <w:r>
+        <w:t xml:space="preserve">O C# não arredonda – simplesmente pega a casa decimal e joga no lixo. </w:t>
+      </w:r>
+    </w:p>
+    <w:p>
+      <w:pPr>
+        <w:pStyle w:val="PargrafodaLista"/>
+        <w:rPr>
+          <w:b/>
+          <w:bCs/>
+        </w:rPr>
+      </w:pPr>
+    </w:p>
+    <w:p>
+      <w:pPr>
+        <w:pStyle w:val="PargrafodaLista"/>
+        <w:rPr>
+          <w:b/>
+          <w:bCs/>
+        </w:rPr>
+      </w:pPr>
+      <w:r>
+        <w:rPr>
+          <w:b/>
+          <w:bCs/>
+        </w:rPr>
+        <w:t xml:space="preserve">Ao dividir dois números inteiros, o resultado vai ser sempre inteiro. Se não tem </w:t>
+      </w:r>
+      <w:r>
+        <w:rPr>
+          <w:b/>
+          <w:bCs/>
+        </w:rPr>
+        <w:t>“</w:t>
+      </w:r>
+      <w:r>
+        <w:rPr>
+          <w:b/>
+          <w:bCs/>
+        </w:rPr>
+        <w:t>.</w:t>
+      </w:r>
+      <w:r>
+        <w:rPr>
+          <w:b/>
+          <w:bCs/>
+        </w:rPr>
+        <w:t>”</w:t>
+      </w:r>
+      <w:r>
+        <w:rPr>
+          <w:b/>
+          <w:bCs/>
+        </w:rPr>
+        <w:t xml:space="preserve"> alguma coisa (5.5) e nem f (5.5f), significa que o número é inteiro </w:t>
+      </w:r>
+      <w:r>
+        <w:rPr>
+          <w:b/>
+          <w:bCs/>
+        </w:rPr>
+        <w:t xml:space="preserve">– mesmo que esteja com outra tipagem escrita. </w:t>
+      </w:r>
+    </w:p>
+    <w:p>
+      <w:pPr>
+        <w:pStyle w:val="PargrafodaLista"/>
+        <w:rPr>
+          <w:b/>
+          <w:bCs/>
+        </w:rPr>
+      </w:pPr>
+    </w:p>
+    <w:p>
+      <w:pPr>
+        <w:pStyle w:val="PargrafodaLista"/>
+      </w:pPr>
+      <w:r>
+        <w:rPr>
+          <w:b/>
+          <w:bCs/>
+        </w:rPr>
+        <w:t xml:space="preserve">Como resolver? </w:t>
+      </w:r>
+      <w:r>
+        <w:t xml:space="preserve">Dentro da divisão, é obrigatório que pelo menos um dos números seja decimal, seja float. </w:t>
+      </w:r>
+    </w:p>
+    <w:p>
+      <w:pPr>
+        <w:pStyle w:val="PargrafodaLista"/>
+      </w:pPr>
+    </w:p>
+    <w:p>
+      <w:pPr>
+        <w:pStyle w:val="PargrafodaLista"/>
+      </w:pPr>
+      <w:r>
+        <w:t>float numeroDiv = 5f/2; (ou)</w:t>
+      </w:r>
+    </w:p>
+    <w:p>
+      <w:pPr>
+        <w:pStyle w:val="PargrafodaLista"/>
+      </w:pPr>
+      <w:r>
+        <w:t>float numeroDiv = 5.0f/2</w:t>
+      </w:r>
+    </w:p>
+    <w:p>
+      <w:pPr>
+        <w:pStyle w:val="PargrafodaLista"/>
+      </w:pPr>
+    </w:p>
+    <w:p>
+      <w:pPr>
+        <w:pStyle w:val="PargrafodaLista"/>
+        <w:rPr>
+          <w:b/>
+          <w:bCs/>
+        </w:rPr>
+      </w:pPr>
+      <w:r>
+        <w:rPr>
+          <w:b/>
+          <w:bCs/>
+        </w:rPr>
+        <w:t xml:space="preserve">Tenha em mente: No C# quando dividimos um número do tipo inteiro, o resultado vai ser sempre inteiro, sem casa decimal – independente da divisão. E quando dividimos um número float com um número inteiro ou dois números float, o resultado vai ser sempre completo. </w:t>
+      </w:r>
+    </w:p>
+    <w:p>
+      <w:pPr>
+        <w:pStyle w:val="PargrafodaLista"/>
+        <w:rPr>
+          <w:b/>
+          <w:bCs/>
+        </w:rPr>
+      </w:pPr>
+    </w:p>
+    <w:p>
+      <w:pPr>
+        <w:pStyle w:val="PargrafodaLista"/>
+      </w:pPr>
+      <w:r>
+        <w:rPr>
+          <w:b/>
+          <w:bCs/>
+        </w:rPr>
+        <w:t xml:space="preserve">Atenção: </w:t>
+      </w:r>
+      <w:r>
+        <w:t xml:space="preserve">o C# segue as regras da matemática. Logo, int teste = 2 + 2 * 10; Console.WriteLine(teste); = 22; mas int teste = (2+2) * 10; Console.WriteLine(teste2); = 40.   </w:t>
+      </w:r>
+    </w:p>
+    <w:p>
+      <w:pPr>
+        <w:rPr>
+          <w:u w:val="single"/>
+        </w:rPr>
+      </w:pPr>
     </w:p>
     <w:sectPr>
       <w:pgSz w:w="11906" w:h="16838"/>

</xml_diff>